<commit_message>
Se agregó la imágen del RecyclerView en el word
</commit_message>
<xml_diff>
--- a/TallerContenedoresAndroidStudio.docx
+++ b/TallerContenedoresAndroidStudio.docx
@@ -1,6 +1,6 @@
 
 <file path=word/document.xml><?xml version="1.0" encoding="utf-8"?>
-<w:document xmlns:wpc="http://schemas.microsoft.com/office/word/2010/wordprocessingCanvas" xmlns:cx="http://schemas.microsoft.com/office/drawing/2014/chartex" xmlns:cx1="http://schemas.microsoft.com/office/drawing/2015/9/8/chartex" xmlns:cx2="http://schemas.microsoft.com/office/drawing/2015/10/21/chartex" xmlns:cx3="http://schemas.microsoft.com/office/drawing/2016/5/9/chartex" xmlns:cx4="http://schemas.microsoft.com/office/drawing/2016/5/10/chartex" xmlns:cx5="http://schemas.microsoft.com/office/drawing/2016/5/11/chartex" xmlns:cx6="http://schemas.microsoft.com/office/drawing/2016/5/12/chartex" xmlns:cx7="http://schemas.microsoft.com/office/drawing/2016/5/13/chartex" xmlns:cx8="http://schemas.microsoft.com/office/drawing/2016/5/14/chartex" xmlns:mc="http://schemas.openxmlformats.org/markup-compatibility/2006" xmlns:aink="http://schemas.microsoft.com/office/drawing/2016/ink" xmlns:am3d="http://schemas.microsoft.com/office/drawing/2017/model3d" xmlns:o="urn:schemas-microsoft-com:office:office" xmlns:oel="http://schemas.microsoft.com/office/2019/extlst" xmlns:r="http://schemas.openxmlformats.org/officeDocument/2006/relationships" xmlns:m="http://schemas.openxmlformats.org/officeDocument/2006/math" xmlns:v="urn:schemas-microsoft-com:vml" xmlns:wp14="http://schemas.microsoft.com/office/word/2010/wordprocessingDrawing" xmlns:wp="http://schemas.openxmlformats.org/drawingml/2006/wordprocessingDrawing" xmlns:w10="urn:schemas-microsoft-com:office:word" xmlns:w="http://schemas.openxmlformats.org/wordprocessingml/2006/main" xmlns:w14="http://schemas.microsoft.com/office/word/2010/wordml" xmlns:w15="http://schemas.microsoft.com/office/word/2012/wordml" xmlns:w16cex="http://schemas.microsoft.com/office/word/2018/wordml/cex" xmlns:w16cid="http://schemas.microsoft.com/office/word/2016/wordml/cid" xmlns:w16="http://schemas.microsoft.com/office/word/2018/wordml" xmlns:w16du="http://schemas.microsoft.com/office/word/2023/wordml/word16du" xmlns:w16sdtdh="http://schemas.microsoft.com/office/word/2020/wordml/sdtdatahash" xmlns:w16se="http://schemas.microsoft.com/office/word/2015/wordml/symex" xmlns:wpg="http://schemas.microsoft.com/office/word/2010/wordprocessingGroup" xmlns:wpi="http://schemas.microsoft.com/office/word/2010/wordprocessingInk" xmlns:wne="http://schemas.microsoft.com/office/word/2006/wordml" xmlns:wps="http://schemas.microsoft.com/office/word/2010/wordprocessingShape" mc:Ignorable="w14 w15 w16se w16cid w16 w16cex w16sdtdh w16du wp14">
+<w:document xmlns:wpc="http://schemas.microsoft.com/office/word/2010/wordprocessingCanvas" xmlns:cx="http://schemas.microsoft.com/office/drawing/2014/chartex" xmlns:cx1="http://schemas.microsoft.com/office/drawing/2015/9/8/chartex" xmlns:cx2="http://schemas.microsoft.com/office/drawing/2015/10/21/chartex" xmlns:cx3="http://schemas.microsoft.com/office/drawing/2016/5/9/chartex" xmlns:cx4="http://schemas.microsoft.com/office/drawing/2016/5/10/chartex" xmlns:cx5="http://schemas.microsoft.com/office/drawing/2016/5/11/chartex" xmlns:cx6="http://schemas.microsoft.com/office/drawing/2016/5/12/chartex" xmlns:cx7="http://schemas.microsoft.com/office/drawing/2016/5/13/chartex" xmlns:cx8="http://schemas.microsoft.com/office/drawing/2016/5/14/chartex" xmlns:mc="http://schemas.openxmlformats.org/markup-compatibility/2006" xmlns:aink="http://schemas.microsoft.com/office/drawing/2016/ink" xmlns:am3d="http://schemas.microsoft.com/office/drawing/2017/model3d" xmlns:o="urn:schemas-microsoft-com:office:office" xmlns:r="http://schemas.openxmlformats.org/officeDocument/2006/relationships" xmlns:m="http://schemas.openxmlformats.org/officeDocument/2006/math" xmlns:v="urn:schemas-microsoft-com:vml" xmlns:wp14="http://schemas.microsoft.com/office/word/2010/wordprocessingDrawing" xmlns:wp="http://schemas.openxmlformats.org/drawingml/2006/wordprocessingDrawing" xmlns:w10="urn:schemas-microsoft-com:office:word" xmlns:w="http://schemas.openxmlformats.org/wordprocessingml/2006/main" xmlns:w14="http://schemas.microsoft.com/office/word/2010/wordml" xmlns:w15="http://schemas.microsoft.com/office/word/2012/wordml" xmlns:w16cid="http://schemas.microsoft.com/office/word/2016/wordml/cid" xmlns:w16se="http://schemas.microsoft.com/office/word/2015/wordml/symex" xmlns:wpg="http://schemas.microsoft.com/office/word/2010/wordprocessingGroup" xmlns:wpi="http://schemas.microsoft.com/office/word/2010/wordprocessingInk" xmlns:wne="http://schemas.microsoft.com/office/word/2006/wordml" xmlns:wps="http://schemas.microsoft.com/office/word/2010/wordprocessingShape" mc:Ignorable="w14 w15 w16se w16cid wp14">
   <w:body>
     <w:p>
       <w:pPr>
@@ -3415,27 +3415,79 @@
     <w:p>
       <w:pPr>
         <w:ind w:left="680"/>
-        <w:jc w:val="center"/>
-        <w:rPr>
-          <w:rFonts w:ascii="Times New Roman" w:hAnsi="Times New Roman" w:cs="Times New Roman"/>
-          <w:sz w:val="24"/>
-          <w:szCs w:val="24"/>
-          <w:lang w:val="es-CO" w:eastAsia="es-CO"/>
-        </w:rPr>
-      </w:pPr>
-      <w:r>
-        <w:rPr>
-          <w:rFonts w:ascii="Times New Roman" w:hAnsi="Times New Roman" w:cs="Times New Roman"/>
+        <w:rPr>
+          <w:rFonts w:ascii="Times New Roman" w:hAnsi="Times New Roman" w:cs="Times New Roman"/>
+          <w:b/>
+          <w:bCs/>
+          <w:sz w:val="24"/>
+          <w:szCs w:val="24"/>
+          <w:lang w:val="es-CO" w:eastAsia="es-CO"/>
+        </w:rPr>
+      </w:pPr>
+      <w:r>
+        <w:rPr>
+          <w:rFonts w:ascii="Times New Roman" w:hAnsi="Times New Roman" w:cs="Times New Roman"/>
+          <w:b/>
+          <w:bCs/>
+          <w:sz w:val="24"/>
+          <w:szCs w:val="24"/>
+          <w:lang w:val="es-CO" w:eastAsia="es-CO"/>
+        </w:rPr>
+        <w:t>Ya lo explicó el 28 de mayo</w:t>
+      </w:r>
+      <w:r>
+        <w:rPr>
+          <mc:AlternateContent>
+            <mc:Choice Requires="w16se">
+              <w:rFonts w:ascii="Times New Roman" w:hAnsi="Times New Roman" w:cs="Times New Roman"/>
+            </mc:Choice>
+            <mc:Fallback>
+              <w:rFonts w:ascii="Segoe UI Emoji" w:eastAsia="Segoe UI Emoji" w:hAnsi="Segoe UI Emoji" w:cs="Segoe UI Emoji"/>
+            </mc:Fallback>
+          </mc:AlternateContent>
+          <w:b/>
+          <w:bCs/>
+          <w:sz w:val="24"/>
+          <w:szCs w:val="24"/>
+          <w:lang w:val="es-CO" w:eastAsia="es-CO"/>
+        </w:rPr>
+        <mc:AlternateContent>
+          <mc:Choice Requires="w16se">
+            <w16se:symEx w16se:font="Segoe UI Emoji" w16se:char="1F609"/>
+          </mc:Choice>
+          <mc:Fallback>
+            <w:t>😉</w:t>
+          </mc:Fallback>
+        </mc:AlternateContent>
+      </w:r>
+    </w:p>
+    <w:p>
+      <w:pPr>
+        <w:ind w:left="680"/>
+        <w:rPr>
+          <w:rFonts w:ascii="Times New Roman" w:hAnsi="Times New Roman" w:cs="Times New Roman"/>
+          <w:b/>
+          <w:bCs/>
+          <w:sz w:val="24"/>
+          <w:szCs w:val="24"/>
+          <w:lang w:val="es-CO" w:eastAsia="es-CO"/>
+        </w:rPr>
+      </w:pPr>
+      <w:r>
+        <w:rPr>
+          <w:rFonts w:ascii="Times New Roman" w:hAnsi="Times New Roman" w:cs="Times New Roman"/>
+          <w:b/>
+          <w:bCs/>
           <w:noProof/>
           <w:sz w:val="24"/>
           <w:szCs w:val="24"/>
           <w:lang w:val="es-CO" w:eastAsia="es-CO"/>
         </w:rPr>
         <w:drawing>
-          <wp:inline distT="0" distB="0" distL="0" distR="0" wp14:anchorId="45238F4D" wp14:editId="14DCC9BA">
-            <wp:extent cx="2796964" cy="5507916"/>
-            <wp:effectExtent l="0" t="0" r="3810" b="0"/>
-            <wp:docPr id="2110115395" name="Imagen 9"/>
+          <wp:inline distT="0" distB="0" distL="0" distR="0" wp14:anchorId="7FB3EBA7" wp14:editId="3F8D99CB">
+            <wp:extent cx="2472131" cy="5352789"/>
+            <wp:effectExtent l="0" t="0" r="4445" b="635"/>
+            <wp:docPr id="8" name="Imagen 8" descr="C:\Users\SENA\Downloads\Screenshot_20240528-173800_RecyclerViewEmpleado.jpg"/>
             <wp:cNvGraphicFramePr>
               <a:graphicFrameLocks xmlns:a="http://schemas.openxmlformats.org/drawingml/2006/main" noChangeAspect="1"/>
             </wp:cNvGraphicFramePr>
@@ -3443,12 +3495,12 @@
               <a:graphicData uri="http://schemas.openxmlformats.org/drawingml/2006/picture">
                 <pic:pic xmlns:pic="http://schemas.openxmlformats.org/drawingml/2006/picture">
                   <pic:nvPicPr>
-                    <pic:cNvPr id="0" name="Picture 9"/>
+                    <pic:cNvPr id="0" name="Picture 1" descr="C:\Users\SENA\Downloads\Screenshot_20240528-173800_RecyclerViewEmpleado.jpg"/>
                     <pic:cNvPicPr>
                       <a:picLocks noChangeAspect="1" noChangeArrowheads="1"/>
                     </pic:cNvPicPr>
                   </pic:nvPicPr>
-                  <pic:blipFill rotWithShape="1">
+                  <pic:blipFill>
                     <a:blip r:embed="rId12" cstate="print">
                       <a:extLst>
                         <a:ext uri="{28A0092B-C50C-407E-A947-70E740481C1C}">
@@ -3456,13 +3508,15 @@
                         </a:ext>
                       </a:extLst>
                     </a:blip>
-                    <a:srcRect t="3081" b="5922"/>
-                    <a:stretch/>
+                    <a:srcRect/>
+                    <a:stretch>
+                      <a:fillRect/>
+                    </a:stretch>
                   </pic:blipFill>
                   <pic:spPr bwMode="auto">
                     <a:xfrm>
                       <a:off x="0" y="0"/>
-                      <a:ext cx="2814871" cy="5543179"/>
+                      <a:ext cx="2523645" cy="5464329"/>
                     </a:xfrm>
                     <a:prstGeom prst="rect">
                       <a:avLst/>
@@ -3471,11 +3525,6 @@
                     <a:ln>
                       <a:noFill/>
                     </a:ln>
-                    <a:extLst>
-                      <a:ext uri="{53640926-AAD7-44D8-BBD7-CCE9431645EC}">
-                        <a14:shadowObscured xmlns:a14="http://schemas.microsoft.com/office/drawing/2010/main"/>
-                      </a:ext>
-                    </a:extLst>
                   </pic:spPr>
                 </pic:pic>
               </a:graphicData>
@@ -3487,6 +3536,18 @@
     <w:p>
       <w:pPr>
         <w:ind w:left="680"/>
+        <w:jc w:val="center"/>
+        <w:rPr>
+          <w:rFonts w:ascii="Times New Roman" w:hAnsi="Times New Roman" w:cs="Times New Roman"/>
+          <w:sz w:val="24"/>
+          <w:szCs w:val="24"/>
+          <w:lang w:val="es-CO" w:eastAsia="es-CO"/>
+        </w:rPr>
+      </w:pPr>
+    </w:p>
+    <w:p>
+      <w:pPr>
+        <w:ind w:left="680"/>
         <w:rPr>
           <w:rFonts w:ascii="Times New Roman" w:hAnsi="Times New Roman" w:cs="Times New Roman"/>
           <w:sz w:val="24"/>
@@ -3519,7 +3580,6 @@
           <w:szCs w:val="24"/>
           <w:lang w:val="es-CO" w:eastAsia="es-CO"/>
         </w:rPr>
-        <w:lastRenderedPageBreak/>
         <w:t>ListView</w:t>
       </w:r>
       <w:proofErr w:type="spellEnd"/>
@@ -3767,161 +3827,419 @@
     </w:p>
     <w:p>
       <w:pPr>
-        <w:ind w:left="680"/>
-        <w:rPr>
-          <w:rFonts w:ascii="Times New Roman" w:hAnsi="Times New Roman" w:cs="Times New Roman"/>
-          <w:sz w:val="24"/>
-          <w:szCs w:val="24"/>
-          <w:lang w:val="es-CO" w:eastAsia="es-CO"/>
-        </w:rPr>
-      </w:pPr>
-    </w:p>
-    <w:p>
-      <w:pPr>
-        <w:ind w:left="680"/>
-        <w:rPr>
-          <w:rFonts w:ascii="Times New Roman" w:hAnsi="Times New Roman" w:cs="Times New Roman"/>
-          <w:b/>
-          <w:bCs/>
-          <w:sz w:val="24"/>
-          <w:szCs w:val="24"/>
-          <w:lang w:val="es-CO" w:eastAsia="es-CO"/>
-        </w:rPr>
-      </w:pPr>
-      <w:r>
-        <w:rPr>
-          <w:rFonts w:ascii="Times New Roman" w:hAnsi="Times New Roman" w:cs="Times New Roman"/>
-          <w:b/>
-          <w:bCs/>
-          <w:sz w:val="24"/>
-          <w:szCs w:val="24"/>
-          <w:lang w:val="es-CO" w:eastAsia="es-CO"/>
-        </w:rPr>
-        <w:t xml:space="preserve">Ejemplo de interfaz: </w:t>
-      </w:r>
-    </w:p>
-    <w:p>
-      <w:pPr>
-        <w:ind w:left="680"/>
-        <w:rPr>
-          <w:rFonts w:ascii="Times New Roman" w:hAnsi="Times New Roman" w:cs="Times New Roman"/>
-          <w:b/>
-          <w:bCs/>
-          <w:sz w:val="24"/>
-          <w:szCs w:val="24"/>
-          <w:lang w:val="es-CO" w:eastAsia="es-CO"/>
-        </w:rPr>
-      </w:pPr>
-    </w:p>
-    <w:p>
-      <w:pPr>
-        <w:ind w:left="680"/>
-        <w:jc w:val="center"/>
-        <w:rPr>
-          <w:rFonts w:ascii="Times New Roman" w:hAnsi="Times New Roman" w:cs="Times New Roman"/>
-          <w:b/>
-          <w:bCs/>
-          <w:sz w:val="24"/>
-          <w:szCs w:val="24"/>
-          <w:lang w:val="es-CO" w:eastAsia="es-CO"/>
-        </w:rPr>
-      </w:pPr>
-      <w:r>
-        <w:rPr>
-          <w:rFonts w:ascii="Times New Roman" w:hAnsi="Times New Roman" w:cs="Times New Roman"/>
-          <w:b/>
-          <w:bCs/>
-          <w:noProof/>
-          <w:sz w:val="24"/>
-          <w:szCs w:val="24"/>
-          <w:lang w:val="es-CO" w:eastAsia="es-CO"/>
-        </w:rPr>
-        <w:drawing>
-          <wp:inline distT="0" distB="0" distL="0" distR="0" wp14:anchorId="635CE173" wp14:editId="40E7BA24">
-            <wp:extent cx="2702888" cy="5357309"/>
-            <wp:effectExtent l="0" t="0" r="2540" b="0"/>
-            <wp:docPr id="2117203432" name="Imagen 10"/>
-            <wp:cNvGraphicFramePr>
-              <a:graphicFrameLocks xmlns:a="http://schemas.openxmlformats.org/drawingml/2006/main" noChangeAspect="1"/>
-            </wp:cNvGraphicFramePr>
-            <a:graphic xmlns:a="http://schemas.openxmlformats.org/drawingml/2006/main">
-              <a:graphicData uri="http://schemas.openxmlformats.org/drawingml/2006/picture">
-                <pic:pic xmlns:pic="http://schemas.openxmlformats.org/drawingml/2006/picture">
-                  <pic:nvPicPr>
-                    <pic:cNvPr id="0" name="Picture 10"/>
-                    <pic:cNvPicPr>
-                      <a:picLocks noChangeAspect="1" noChangeArrowheads="1"/>
-                    </pic:cNvPicPr>
-                  </pic:nvPicPr>
-                  <pic:blipFill rotWithShape="1">
-                    <a:blip r:embed="rId13" cstate="print">
-                      <a:extLst>
-                        <a:ext uri="{28A0092B-C50C-407E-A947-70E740481C1C}">
-                          <a14:useLocalDpi xmlns:a14="http://schemas.microsoft.com/office/drawing/2010/main" val="0"/>
-                        </a:ext>
-                      </a:extLst>
-                    </a:blip>
-                    <a:srcRect t="2844" b="5566"/>
-                    <a:stretch/>
-                  </pic:blipFill>
-                  <pic:spPr bwMode="auto">
-                    <a:xfrm>
-                      <a:off x="0" y="0"/>
-                      <a:ext cx="2708494" cy="5368420"/>
-                    </a:xfrm>
-                    <a:prstGeom prst="rect">
-                      <a:avLst/>
-                    </a:prstGeom>
-                    <a:noFill/>
-                    <a:ln>
-                      <a:noFill/>
-                    </a:ln>
-                    <a:extLst>
-                      <a:ext uri="{53640926-AAD7-44D8-BBD7-CCE9431645EC}">
-                        <a14:shadowObscured xmlns:a14="http://schemas.microsoft.com/office/drawing/2010/main"/>
-                      </a:ext>
-                    </a:extLst>
-                  </pic:spPr>
-                </pic:pic>
-              </a:graphicData>
-            </a:graphic>
-          </wp:inline>
-        </w:drawing>
-      </w:r>
-    </w:p>
-    <w:p>
-      <w:pPr>
-        <w:pStyle w:val="Textoindependiente"/>
-        <w:spacing w:before="9"/>
-        <w:ind w:left="0" w:firstLine="0"/>
-        <w:rPr>
-          <w:rFonts w:ascii="Times New Roman" w:hAnsi="Times New Roman" w:cs="Times New Roman"/>
-          <w:sz w:val="24"/>
-          <w:szCs w:val="24"/>
-        </w:rPr>
-      </w:pPr>
-    </w:p>
-    <w:p>
-      <w:pPr>
-        <w:pStyle w:val="Textoindependiente"/>
-        <w:spacing w:before="9"/>
-        <w:ind w:left="0" w:firstLine="0"/>
-        <w:rPr>
-          <w:rFonts w:ascii="Times New Roman" w:hAnsi="Times New Roman" w:cs="Times New Roman"/>
-          <w:sz w:val="24"/>
-          <w:szCs w:val="24"/>
-        </w:rPr>
-      </w:pPr>
-    </w:p>
-    <w:p>
-      <w:pPr>
-        <w:pStyle w:val="Textoindependiente"/>
-        <w:spacing w:before="9"/>
-        <w:ind w:left="0" w:firstLine="0"/>
-        <w:rPr>
-          <w:rFonts w:ascii="Times New Roman" w:hAnsi="Times New Roman" w:cs="Times New Roman"/>
-          <w:sz w:val="24"/>
-          <w:szCs w:val="24"/>
+        <w:rPr>
+          <w:rFonts w:ascii="Times New Roman" w:hAnsi="Times New Roman" w:cs="Times New Roman"/>
+          <w:sz w:val="24"/>
+          <w:szCs w:val="24"/>
+          <w:lang w:val="es-CO" w:eastAsia="es-CO"/>
+        </w:rPr>
+      </w:pPr>
+    </w:p>
+    <w:p>
+      <w:pPr>
+        <w:rPr>
+          <w:rFonts w:ascii="Times New Roman" w:hAnsi="Times New Roman" w:cs="Times New Roman"/>
+          <w:b/>
+          <w:bCs/>
+          <w:sz w:val="24"/>
+          <w:szCs w:val="24"/>
+          <w:lang w:val="es-CO" w:eastAsia="es-CO"/>
+        </w:rPr>
+      </w:pPr>
+    </w:p>
+    <w:p>
+      <w:pPr>
+        <w:rPr>
+          <w:rFonts w:ascii="Times New Roman" w:hAnsi="Times New Roman" w:cs="Times New Roman"/>
+          <w:b/>
+          <w:bCs/>
+          <w:sz w:val="24"/>
+          <w:szCs w:val="24"/>
+          <w:lang w:val="es-CO" w:eastAsia="es-CO"/>
+        </w:rPr>
+      </w:pPr>
+    </w:p>
+    <w:p>
+      <w:pPr>
+        <w:rPr>
+          <w:rFonts w:ascii="Times New Roman" w:hAnsi="Times New Roman" w:cs="Times New Roman"/>
+          <w:b/>
+          <w:bCs/>
+          <w:sz w:val="24"/>
+          <w:szCs w:val="24"/>
+          <w:lang w:val="es-CO" w:eastAsia="es-CO"/>
+        </w:rPr>
+      </w:pPr>
+    </w:p>
+    <w:p>
+      <w:pPr>
+        <w:rPr>
+          <w:rFonts w:ascii="Times New Roman" w:hAnsi="Times New Roman" w:cs="Times New Roman"/>
+          <w:b/>
+          <w:bCs/>
+          <w:sz w:val="24"/>
+          <w:szCs w:val="24"/>
+          <w:lang w:val="es-CO" w:eastAsia="es-CO"/>
+        </w:rPr>
+      </w:pPr>
+    </w:p>
+    <w:p>
+      <w:pPr>
+        <w:rPr>
+          <w:rFonts w:ascii="Times New Roman" w:hAnsi="Times New Roman" w:cs="Times New Roman"/>
+          <w:b/>
+          <w:bCs/>
+          <w:sz w:val="24"/>
+          <w:szCs w:val="24"/>
+          <w:lang w:val="es-CO" w:eastAsia="es-CO"/>
+        </w:rPr>
+      </w:pPr>
+    </w:p>
+    <w:p>
+      <w:pPr>
+        <w:rPr>
+          <w:rFonts w:ascii="Times New Roman" w:hAnsi="Times New Roman" w:cs="Times New Roman"/>
+          <w:b/>
+          <w:bCs/>
+          <w:sz w:val="24"/>
+          <w:szCs w:val="24"/>
+          <w:lang w:val="es-CO" w:eastAsia="es-CO"/>
+        </w:rPr>
+      </w:pPr>
+    </w:p>
+    <w:p>
+      <w:pPr>
+        <w:rPr>
+          <w:rFonts w:ascii="Times New Roman" w:hAnsi="Times New Roman" w:cs="Times New Roman"/>
+          <w:b/>
+          <w:bCs/>
+          <w:sz w:val="24"/>
+          <w:szCs w:val="24"/>
+          <w:lang w:val="es-CO" w:eastAsia="es-CO"/>
+        </w:rPr>
+      </w:pPr>
+    </w:p>
+    <w:p>
+      <w:pPr>
+        <w:rPr>
+          <w:rFonts w:ascii="Times New Roman" w:hAnsi="Times New Roman" w:cs="Times New Roman"/>
+          <w:b/>
+          <w:bCs/>
+          <w:sz w:val="24"/>
+          <w:szCs w:val="24"/>
+          <w:lang w:val="es-CO" w:eastAsia="es-CO"/>
+        </w:rPr>
+      </w:pPr>
+    </w:p>
+    <w:p>
+      <w:pPr>
+        <w:rPr>
+          <w:rFonts w:ascii="Times New Roman" w:hAnsi="Times New Roman" w:cs="Times New Roman"/>
+          <w:b/>
+          <w:bCs/>
+          <w:sz w:val="24"/>
+          <w:szCs w:val="24"/>
+          <w:lang w:val="es-CO" w:eastAsia="es-CO"/>
+        </w:rPr>
+      </w:pPr>
+    </w:p>
+    <w:p>
+      <w:pPr>
+        <w:rPr>
+          <w:rFonts w:ascii="Times New Roman" w:hAnsi="Times New Roman" w:cs="Times New Roman"/>
+          <w:b/>
+          <w:bCs/>
+          <w:sz w:val="24"/>
+          <w:szCs w:val="24"/>
+          <w:lang w:val="es-CO" w:eastAsia="es-CO"/>
+        </w:rPr>
+      </w:pPr>
+    </w:p>
+    <w:p>
+      <w:pPr>
+        <w:rPr>
+          <w:rFonts w:ascii="Times New Roman" w:hAnsi="Times New Roman" w:cs="Times New Roman"/>
+          <w:b/>
+          <w:bCs/>
+          <w:sz w:val="24"/>
+          <w:szCs w:val="24"/>
+          <w:lang w:val="es-CO" w:eastAsia="es-CO"/>
+        </w:rPr>
+      </w:pPr>
+    </w:p>
+    <w:p>
+      <w:pPr>
+        <w:rPr>
+          <w:rFonts w:ascii="Times New Roman" w:hAnsi="Times New Roman" w:cs="Times New Roman"/>
+          <w:b/>
+          <w:bCs/>
+          <w:sz w:val="24"/>
+          <w:szCs w:val="24"/>
+          <w:lang w:val="es-CO" w:eastAsia="es-CO"/>
+        </w:rPr>
+      </w:pPr>
+    </w:p>
+    <w:p>
+      <w:pPr>
+        <w:rPr>
+          <w:rFonts w:ascii="Times New Roman" w:hAnsi="Times New Roman" w:cs="Times New Roman"/>
+          <w:b/>
+          <w:bCs/>
+          <w:sz w:val="24"/>
+          <w:szCs w:val="24"/>
+          <w:lang w:val="es-CO" w:eastAsia="es-CO"/>
+        </w:rPr>
+      </w:pPr>
+    </w:p>
+    <w:p>
+      <w:pPr>
+        <w:rPr>
+          <w:rFonts w:ascii="Times New Roman" w:hAnsi="Times New Roman" w:cs="Times New Roman"/>
+          <w:b/>
+          <w:bCs/>
+          <w:sz w:val="24"/>
+          <w:szCs w:val="24"/>
+          <w:lang w:val="es-CO" w:eastAsia="es-CO"/>
+        </w:rPr>
+      </w:pPr>
+    </w:p>
+    <w:p>
+      <w:pPr>
+        <w:rPr>
+          <w:rFonts w:ascii="Times New Roman" w:hAnsi="Times New Roman" w:cs="Times New Roman"/>
+          <w:b/>
+          <w:bCs/>
+          <w:sz w:val="24"/>
+          <w:szCs w:val="24"/>
+          <w:lang w:val="es-CO" w:eastAsia="es-CO"/>
+        </w:rPr>
+      </w:pPr>
+    </w:p>
+    <w:p>
+      <w:pPr>
+        <w:rPr>
+          <w:rFonts w:ascii="Times New Roman" w:hAnsi="Times New Roman" w:cs="Times New Roman"/>
+          <w:b/>
+          <w:bCs/>
+          <w:sz w:val="24"/>
+          <w:szCs w:val="24"/>
+          <w:lang w:val="es-CO" w:eastAsia="es-CO"/>
+        </w:rPr>
+      </w:pPr>
+    </w:p>
+    <w:p>
+      <w:pPr>
+        <w:rPr>
+          <w:rFonts w:ascii="Times New Roman" w:hAnsi="Times New Roman" w:cs="Times New Roman"/>
+          <w:b/>
+          <w:bCs/>
+          <w:sz w:val="24"/>
+          <w:szCs w:val="24"/>
+          <w:lang w:val="es-CO" w:eastAsia="es-CO"/>
+        </w:rPr>
+      </w:pPr>
+    </w:p>
+    <w:p>
+      <w:pPr>
+        <w:rPr>
+          <w:rFonts w:ascii="Times New Roman" w:hAnsi="Times New Roman" w:cs="Times New Roman"/>
+          <w:b/>
+          <w:bCs/>
+          <w:sz w:val="24"/>
+          <w:szCs w:val="24"/>
+          <w:lang w:val="es-CO" w:eastAsia="es-CO"/>
+        </w:rPr>
+      </w:pPr>
+    </w:p>
+    <w:p>
+      <w:pPr>
+        <w:rPr>
+          <w:rFonts w:ascii="Times New Roman" w:hAnsi="Times New Roman" w:cs="Times New Roman"/>
+          <w:b/>
+          <w:bCs/>
+          <w:sz w:val="24"/>
+          <w:szCs w:val="24"/>
+          <w:lang w:val="es-CO" w:eastAsia="es-CO"/>
+        </w:rPr>
+      </w:pPr>
+    </w:p>
+    <w:p>
+      <w:pPr>
+        <w:rPr>
+          <w:rFonts w:ascii="Times New Roman" w:hAnsi="Times New Roman" w:cs="Times New Roman"/>
+          <w:b/>
+          <w:bCs/>
+          <w:sz w:val="24"/>
+          <w:szCs w:val="24"/>
+          <w:lang w:val="es-CO" w:eastAsia="es-CO"/>
+        </w:rPr>
+      </w:pPr>
+    </w:p>
+    <w:p>
+      <w:pPr>
+        <w:rPr>
+          <w:rFonts w:ascii="Times New Roman" w:hAnsi="Times New Roman" w:cs="Times New Roman"/>
+          <w:b/>
+          <w:bCs/>
+          <w:sz w:val="24"/>
+          <w:szCs w:val="24"/>
+          <w:lang w:val="es-CO" w:eastAsia="es-CO"/>
+        </w:rPr>
+      </w:pPr>
+    </w:p>
+    <w:p>
+      <w:pPr>
+        <w:rPr>
+          <w:rFonts w:ascii="Times New Roman" w:hAnsi="Times New Roman" w:cs="Times New Roman"/>
+          <w:b/>
+          <w:bCs/>
+          <w:sz w:val="24"/>
+          <w:szCs w:val="24"/>
+          <w:lang w:val="es-CO" w:eastAsia="es-CO"/>
+        </w:rPr>
+      </w:pPr>
+    </w:p>
+    <w:p>
+      <w:pPr>
+        <w:rPr>
+          <w:rFonts w:ascii="Times New Roman" w:hAnsi="Times New Roman" w:cs="Times New Roman"/>
+          <w:b/>
+          <w:bCs/>
+          <w:sz w:val="24"/>
+          <w:szCs w:val="24"/>
+          <w:lang w:val="es-CO" w:eastAsia="es-CO"/>
+        </w:rPr>
+      </w:pPr>
+    </w:p>
+    <w:p>
+      <w:pPr>
+        <w:rPr>
+          <w:rFonts w:ascii="Times New Roman" w:hAnsi="Times New Roman" w:cs="Times New Roman"/>
+          <w:b/>
+          <w:bCs/>
+          <w:sz w:val="24"/>
+          <w:szCs w:val="24"/>
+          <w:lang w:val="es-CO" w:eastAsia="es-CO"/>
+        </w:rPr>
+      </w:pPr>
+    </w:p>
+    <w:p>
+      <w:pPr>
+        <w:rPr>
+          <w:rFonts w:ascii="Times New Roman" w:hAnsi="Times New Roman" w:cs="Times New Roman"/>
+          <w:b/>
+          <w:bCs/>
+          <w:sz w:val="24"/>
+          <w:szCs w:val="24"/>
+          <w:lang w:val="es-CO" w:eastAsia="es-CO"/>
+        </w:rPr>
+      </w:pPr>
+    </w:p>
+    <w:p>
+      <w:pPr>
+        <w:rPr>
+          <w:rFonts w:ascii="Times New Roman" w:hAnsi="Times New Roman" w:cs="Times New Roman"/>
+          <w:b/>
+          <w:bCs/>
+          <w:sz w:val="24"/>
+          <w:szCs w:val="24"/>
+          <w:lang w:val="es-CO" w:eastAsia="es-CO"/>
+        </w:rPr>
+      </w:pPr>
+    </w:p>
+    <w:p>
+      <w:pPr>
+        <w:rPr>
+          <w:rFonts w:ascii="Times New Roman" w:hAnsi="Times New Roman" w:cs="Times New Roman"/>
+          <w:b/>
+          <w:bCs/>
+          <w:sz w:val="24"/>
+          <w:szCs w:val="24"/>
+          <w:lang w:val="es-CO" w:eastAsia="es-CO"/>
+        </w:rPr>
+      </w:pPr>
+    </w:p>
+    <w:p>
+      <w:pPr>
+        <w:rPr>
+          <w:rFonts w:ascii="Times New Roman" w:hAnsi="Times New Roman" w:cs="Times New Roman"/>
+          <w:b/>
+          <w:bCs/>
+          <w:sz w:val="24"/>
+          <w:szCs w:val="24"/>
+          <w:lang w:val="es-CO" w:eastAsia="es-CO"/>
+        </w:rPr>
+      </w:pPr>
+    </w:p>
+    <w:p>
+      <w:pPr>
+        <w:rPr>
+          <w:rFonts w:ascii="Times New Roman" w:hAnsi="Times New Roman" w:cs="Times New Roman"/>
+          <w:b/>
+          <w:bCs/>
+          <w:sz w:val="24"/>
+          <w:szCs w:val="24"/>
+          <w:lang w:val="es-CO" w:eastAsia="es-CO"/>
+        </w:rPr>
+      </w:pPr>
+    </w:p>
+    <w:p>
+      <w:pPr>
+        <w:rPr>
+          <w:rFonts w:ascii="Times New Roman" w:hAnsi="Times New Roman" w:cs="Times New Roman"/>
+          <w:b/>
+          <w:bCs/>
+          <w:sz w:val="24"/>
+          <w:szCs w:val="24"/>
+          <w:lang w:val="es-CO" w:eastAsia="es-CO"/>
+        </w:rPr>
+      </w:pPr>
+    </w:p>
+    <w:p>
+      <w:pPr>
+        <w:rPr>
+          <w:rFonts w:ascii="Times New Roman" w:hAnsi="Times New Roman" w:cs="Times New Roman"/>
+          <w:b/>
+          <w:bCs/>
+          <w:sz w:val="24"/>
+          <w:szCs w:val="24"/>
+          <w:lang w:val="es-CO" w:eastAsia="es-CO"/>
+        </w:rPr>
+      </w:pPr>
+    </w:p>
+    <w:p>
+      <w:pPr>
+        <w:rPr>
+          <w:rFonts w:ascii="Times New Roman" w:hAnsi="Times New Roman" w:cs="Times New Roman"/>
+          <w:b/>
+          <w:bCs/>
+          <w:sz w:val="24"/>
+          <w:szCs w:val="24"/>
+          <w:lang w:val="es-CO" w:eastAsia="es-CO"/>
+        </w:rPr>
+      </w:pPr>
+    </w:p>
+    <w:p>
+      <w:pPr>
+        <w:rPr>
+          <w:rFonts w:ascii="Times New Roman" w:hAnsi="Times New Roman" w:cs="Times New Roman"/>
+          <w:b/>
+          <w:bCs/>
+          <w:sz w:val="24"/>
+          <w:szCs w:val="24"/>
+          <w:lang w:val="es-CO" w:eastAsia="es-CO"/>
+        </w:rPr>
+      </w:pPr>
+    </w:p>
+    <w:p>
+      <w:pPr>
+        <w:rPr>
+          <w:rFonts w:ascii="Times New Roman" w:hAnsi="Times New Roman" w:cs="Times New Roman"/>
+          <w:b/>
+          <w:bCs/>
+          <w:sz w:val="24"/>
+          <w:szCs w:val="24"/>
+          <w:lang w:val="es-CO" w:eastAsia="es-CO"/>
         </w:rPr>
       </w:pPr>
     </w:p>
@@ -4099,7 +4417,7 @@
                           </pic:cNvPicPr>
                         </pic:nvPicPr>
                         <pic:blipFill>
-                          <a:blip r:embed="rId14">
+                          <a:blip r:embed="rId13">
                             <a:extLst>
                               <a:ext uri="{28A0092B-C50C-407E-A947-70E740481C1C}">
                                 <a14:useLocalDpi xmlns:a14="http://schemas.microsoft.com/office/drawing/2010/main" val="0"/>
@@ -4152,7 +4470,7 @@
                           </pic:cNvPicPr>
                         </pic:nvPicPr>
                         <pic:blipFill>
-                          <a:blip r:embed="rId15">
+                          <a:blip r:embed="rId14">
                             <a:extLst>
                               <a:ext uri="{28A0092B-C50C-407E-A947-70E740481C1C}">
                                 <a14:useLocalDpi xmlns:a14="http://schemas.microsoft.com/office/drawing/2010/main" val="0"/>
@@ -4203,7 +4521,7 @@
               </wp:inline>
             </w:drawing>
           </mc:Choice>
-          <mc:Fallback>
+          <mc:Fallback xmlns:w16sdtdh="http://schemas.microsoft.com/office/word/2020/wordml/sdtdatahash" xmlns:w16du="http://schemas.microsoft.com/office/word/2023/wordml/word16du" xmlns:w16="http://schemas.microsoft.com/office/word/2018/wordml" xmlns:w16cex="http://schemas.microsoft.com/office/word/2018/wordml/cex" xmlns:oel="http://schemas.microsoft.com/office/2019/extlst">
             <w:pict>
               <v:group w14:anchorId="09F07FEE" id="Group 5" o:spid="_x0000_s1026" style="width:210.1pt;height:221.9pt;mso-position-horizontal-relative:char;mso-position-vertical-relative:line" coordsize="4202,4438" o:gfxdata="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">
                 <v:shapetype id="_x0000_t75" coordsize="21600,21600" o:spt="75" o:preferrelative="t" path="m@4@5l@4@11@9@11@9@5xe" filled="f" stroked="f">
@@ -4387,7 +4705,7 @@
               </wp:inline>
             </w:drawing>
           </mc:Choice>
-          <mc:Fallback>
+          <mc:Fallback xmlns:w16sdtdh="http://schemas.microsoft.com/office/word/2020/wordml/sdtdatahash" xmlns:w16du="http://schemas.microsoft.com/office/word/2023/wordml/word16du" xmlns:w16="http://schemas.microsoft.com/office/word/2018/wordml" xmlns:w16cex="http://schemas.microsoft.com/office/word/2018/wordml/cex" xmlns:oel="http://schemas.microsoft.com/office/2019/extlst">
             <w:pict>
               <v:group w14:anchorId="55DC4853" id="Group 2" o:spid="_x0000_s1026" style="width:232.05pt;height:225pt;mso-position-horizontal-relative:char;mso-position-vertical-relative:line" coordsize="4641,4500" o:gfxdata="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">
                 <v:shapetype id="_x0000_t75" coordsize="21600,21600" o:spt="75" o:preferrelative="t" path="m@4@5l@4@11@9@11@9@5xe" filled="f" stroked="f">
@@ -4664,7 +4982,6 @@
       <w:pPr>
         <w:rPr>
           <w:rFonts w:ascii="Times New Roman" w:hAnsi="Times New Roman" w:cs="Times New Roman"/>
-          <w:b/>
           <w:bCs/>
           <w:sz w:val="24"/>
           <w:szCs w:val="24"/>
@@ -4692,6 +5009,36 @@
           <w:szCs w:val="24"/>
         </w:rPr>
         <w:t xml:space="preserve"> Page o Página de aterrizaje:</w:t>
+      </w:r>
+      <w:r>
+        <w:rPr>
+          <w:rFonts w:ascii="Times New Roman" w:hAnsi="Times New Roman" w:cs="Times New Roman"/>
+          <w:b/>
+          <w:bCs/>
+          <w:sz w:val="24"/>
+          <w:szCs w:val="24"/>
+        </w:rPr>
+        <w:t xml:space="preserve"> </w:t>
+      </w:r>
+      <w:r>
+        <w:rPr>
+          <w:rFonts w:ascii="Times New Roman" w:hAnsi="Times New Roman" w:cs="Times New Roman"/>
+          <w:bCs/>
+          <w:sz w:val="24"/>
+          <w:szCs w:val="24"/>
+        </w:rPr>
+        <w:t>Al abrir la aplicación se muestra lo sig</w:t>
+      </w:r>
+      <w:bookmarkStart w:id="0" w:name="_GoBack"/>
+      <w:bookmarkEnd w:id="0"/>
+      <w:r>
+        <w:rPr>
+          <w:rFonts w:ascii="Times New Roman" w:hAnsi="Times New Roman" w:cs="Times New Roman"/>
+          <w:bCs/>
+          <w:sz w:val="24"/>
+          <w:szCs w:val="24"/>
+        </w:rPr>
+        <w:t>uiente:</w:t>
       </w:r>
     </w:p>
     <w:p>
@@ -5511,7 +5858,7 @@
 </file>
 
 <file path=word/endnotes.xml><?xml version="1.0" encoding="utf-8"?>
-<w:endnotes xmlns:wpc="http://schemas.microsoft.com/office/word/2010/wordprocessingCanvas" xmlns:cx="http://schemas.microsoft.com/office/drawing/2014/chartex" xmlns:cx1="http://schemas.microsoft.com/office/drawing/2015/9/8/chartex" xmlns:cx2="http://schemas.microsoft.com/office/drawing/2015/10/21/chartex" xmlns:cx3="http://schemas.microsoft.com/office/drawing/2016/5/9/chartex" xmlns:cx4="http://schemas.microsoft.com/office/drawing/2016/5/10/chartex" xmlns:cx5="http://schemas.microsoft.com/office/drawing/2016/5/11/chartex" xmlns:cx6="http://schemas.microsoft.com/office/drawing/2016/5/12/chartex" xmlns:cx7="http://schemas.microsoft.com/office/drawing/2016/5/13/chartex" xmlns:cx8="http://schemas.microsoft.com/office/drawing/2016/5/14/chartex" xmlns:mc="http://schemas.openxmlformats.org/markup-compatibility/2006" xmlns:aink="http://schemas.microsoft.com/office/drawing/2016/ink" xmlns:am3d="http://schemas.microsoft.com/office/drawing/2017/model3d" xmlns:o="urn:schemas-microsoft-com:office:office" xmlns:oel="http://schemas.microsoft.com/office/2019/extlst" xmlns:r="http://schemas.openxmlformats.org/officeDocument/2006/relationships" xmlns:m="http://schemas.openxmlformats.org/officeDocument/2006/math" xmlns:v="urn:schemas-microsoft-com:vml" xmlns:wp14="http://schemas.microsoft.com/office/word/2010/wordprocessingDrawing" xmlns:wp="http://schemas.openxmlformats.org/drawingml/2006/wordprocessingDrawing" xmlns:w10="urn:schemas-microsoft-com:office:word" xmlns:w="http://schemas.openxmlformats.org/wordprocessingml/2006/main" xmlns:w14="http://schemas.microsoft.com/office/word/2010/wordml" xmlns:w15="http://schemas.microsoft.com/office/word/2012/wordml" xmlns:w16cex="http://schemas.microsoft.com/office/word/2018/wordml/cex" xmlns:w16cid="http://schemas.microsoft.com/office/word/2016/wordml/cid" xmlns:w16="http://schemas.microsoft.com/office/word/2018/wordml" xmlns:w16du="http://schemas.microsoft.com/office/word/2023/wordml/word16du" xmlns:w16sdtdh="http://schemas.microsoft.com/office/word/2020/wordml/sdtdatahash" xmlns:w16se="http://schemas.microsoft.com/office/word/2015/wordml/symex" xmlns:wpg="http://schemas.microsoft.com/office/word/2010/wordprocessingGroup" xmlns:wpi="http://schemas.microsoft.com/office/word/2010/wordprocessingInk" xmlns:wne="http://schemas.microsoft.com/office/word/2006/wordml" xmlns:wps="http://schemas.microsoft.com/office/word/2010/wordprocessingShape" mc:Ignorable="w14 w15 w16se w16cid w16 w16cex w16sdtdh w16du wp14">
+<w:endnotes xmlns:wpc="http://schemas.microsoft.com/office/word/2010/wordprocessingCanvas" xmlns:cx="http://schemas.microsoft.com/office/drawing/2014/chartex" xmlns:cx1="http://schemas.microsoft.com/office/drawing/2015/9/8/chartex" xmlns:cx2="http://schemas.microsoft.com/office/drawing/2015/10/21/chartex" xmlns:cx3="http://schemas.microsoft.com/office/drawing/2016/5/9/chartex" xmlns:cx4="http://schemas.microsoft.com/office/drawing/2016/5/10/chartex" xmlns:cx5="http://schemas.microsoft.com/office/drawing/2016/5/11/chartex" xmlns:cx6="http://schemas.microsoft.com/office/drawing/2016/5/12/chartex" xmlns:cx7="http://schemas.microsoft.com/office/drawing/2016/5/13/chartex" xmlns:cx8="http://schemas.microsoft.com/office/drawing/2016/5/14/chartex" xmlns:mc="http://schemas.openxmlformats.org/markup-compatibility/2006" xmlns:aink="http://schemas.microsoft.com/office/drawing/2016/ink" xmlns:am3d="http://schemas.microsoft.com/office/drawing/2017/model3d" xmlns:o="urn:schemas-microsoft-com:office:office" xmlns:r="http://schemas.openxmlformats.org/officeDocument/2006/relationships" xmlns:m="http://schemas.openxmlformats.org/officeDocument/2006/math" xmlns:v="urn:schemas-microsoft-com:vml" xmlns:wp14="http://schemas.microsoft.com/office/word/2010/wordprocessingDrawing" xmlns:wp="http://schemas.openxmlformats.org/drawingml/2006/wordprocessingDrawing" xmlns:w10="urn:schemas-microsoft-com:office:word" xmlns:w="http://schemas.openxmlformats.org/wordprocessingml/2006/main" xmlns:w14="http://schemas.microsoft.com/office/word/2010/wordml" xmlns:w15="http://schemas.microsoft.com/office/word/2012/wordml" xmlns:w16cid="http://schemas.microsoft.com/office/word/2016/wordml/cid" xmlns:w16se="http://schemas.microsoft.com/office/word/2015/wordml/symex" xmlns:wpg="http://schemas.microsoft.com/office/word/2010/wordprocessingGroup" xmlns:wpi="http://schemas.microsoft.com/office/word/2010/wordprocessingInk" xmlns:wne="http://schemas.microsoft.com/office/word/2006/wordml" xmlns:wps="http://schemas.microsoft.com/office/word/2010/wordprocessingShape" mc:Ignorable="w14 w15 w16se w16cid wp14">
   <w:endnote w:type="separator" w:id="-1">
     <w:p>
       <w:r>
@@ -5530,7 +5877,7 @@
 </file>
 
 <file path=word/footnotes.xml><?xml version="1.0" encoding="utf-8"?>
-<w:footnotes xmlns:wpc="http://schemas.microsoft.com/office/word/2010/wordprocessingCanvas" xmlns:cx="http://schemas.microsoft.com/office/drawing/2014/chartex" xmlns:cx1="http://schemas.microsoft.com/office/drawing/2015/9/8/chartex" xmlns:cx2="http://schemas.microsoft.com/office/drawing/2015/10/21/chartex" xmlns:cx3="http://schemas.microsoft.com/office/drawing/2016/5/9/chartex" xmlns:cx4="http://schemas.microsoft.com/office/drawing/2016/5/10/chartex" xmlns:cx5="http://schemas.microsoft.com/office/drawing/2016/5/11/chartex" xmlns:cx6="http://schemas.microsoft.com/office/drawing/2016/5/12/chartex" xmlns:cx7="http://schemas.microsoft.com/office/drawing/2016/5/13/chartex" xmlns:cx8="http://schemas.microsoft.com/office/drawing/2016/5/14/chartex" xmlns:mc="http://schemas.openxmlformats.org/markup-compatibility/2006" xmlns:aink="http://schemas.microsoft.com/office/drawing/2016/ink" xmlns:am3d="http://schemas.microsoft.com/office/drawing/2017/model3d" xmlns:o="urn:schemas-microsoft-com:office:office" xmlns:oel="http://schemas.microsoft.com/office/2019/extlst" xmlns:r="http://schemas.openxmlformats.org/officeDocument/2006/relationships" xmlns:m="http://schemas.openxmlformats.org/officeDocument/2006/math" xmlns:v="urn:schemas-microsoft-com:vml" xmlns:wp14="http://schemas.microsoft.com/office/word/2010/wordprocessingDrawing" xmlns:wp="http://schemas.openxmlformats.org/drawingml/2006/wordprocessingDrawing" xmlns:w10="urn:schemas-microsoft-com:office:word" xmlns:w="http://schemas.openxmlformats.org/wordprocessingml/2006/main" xmlns:w14="http://schemas.microsoft.com/office/word/2010/wordml" xmlns:w15="http://schemas.microsoft.com/office/word/2012/wordml" xmlns:w16cex="http://schemas.microsoft.com/office/word/2018/wordml/cex" xmlns:w16cid="http://schemas.microsoft.com/office/word/2016/wordml/cid" xmlns:w16="http://schemas.microsoft.com/office/word/2018/wordml" xmlns:w16du="http://schemas.microsoft.com/office/word/2023/wordml/word16du" xmlns:w16sdtdh="http://schemas.microsoft.com/office/word/2020/wordml/sdtdatahash" xmlns:w16se="http://schemas.microsoft.com/office/word/2015/wordml/symex" xmlns:wpg="http://schemas.microsoft.com/office/word/2010/wordprocessingGroup" xmlns:wpi="http://schemas.microsoft.com/office/word/2010/wordprocessingInk" xmlns:wne="http://schemas.microsoft.com/office/word/2006/wordml" xmlns:wps="http://schemas.microsoft.com/office/word/2010/wordprocessingShape" mc:Ignorable="w14 w15 w16se w16cid w16 w16cex w16sdtdh w16du wp14">
+<w:footnotes xmlns:wpc="http://schemas.microsoft.com/office/word/2010/wordprocessingCanvas" xmlns:cx="http://schemas.microsoft.com/office/drawing/2014/chartex" xmlns:cx1="http://schemas.microsoft.com/office/drawing/2015/9/8/chartex" xmlns:cx2="http://schemas.microsoft.com/office/drawing/2015/10/21/chartex" xmlns:cx3="http://schemas.microsoft.com/office/drawing/2016/5/9/chartex" xmlns:cx4="http://schemas.microsoft.com/office/drawing/2016/5/10/chartex" xmlns:cx5="http://schemas.microsoft.com/office/drawing/2016/5/11/chartex" xmlns:cx6="http://schemas.microsoft.com/office/drawing/2016/5/12/chartex" xmlns:cx7="http://schemas.microsoft.com/office/drawing/2016/5/13/chartex" xmlns:cx8="http://schemas.microsoft.com/office/drawing/2016/5/14/chartex" xmlns:mc="http://schemas.openxmlformats.org/markup-compatibility/2006" xmlns:aink="http://schemas.microsoft.com/office/drawing/2016/ink" xmlns:am3d="http://schemas.microsoft.com/office/drawing/2017/model3d" xmlns:o="urn:schemas-microsoft-com:office:office" xmlns:r="http://schemas.openxmlformats.org/officeDocument/2006/relationships" xmlns:m="http://schemas.openxmlformats.org/officeDocument/2006/math" xmlns:v="urn:schemas-microsoft-com:vml" xmlns:wp14="http://schemas.microsoft.com/office/word/2010/wordprocessingDrawing" xmlns:wp="http://schemas.openxmlformats.org/drawingml/2006/wordprocessingDrawing" xmlns:w10="urn:schemas-microsoft-com:office:word" xmlns:w="http://schemas.openxmlformats.org/wordprocessingml/2006/main" xmlns:w14="http://schemas.microsoft.com/office/word/2010/wordml" xmlns:w15="http://schemas.microsoft.com/office/word/2012/wordml" xmlns:w16cid="http://schemas.microsoft.com/office/word/2016/wordml/cid" xmlns:w16se="http://schemas.microsoft.com/office/word/2015/wordml/symex" xmlns:wpg="http://schemas.microsoft.com/office/word/2010/wordprocessingGroup" xmlns:wpi="http://schemas.microsoft.com/office/word/2010/wordprocessingInk" xmlns:wne="http://schemas.microsoft.com/office/word/2006/wordml" xmlns:wps="http://schemas.microsoft.com/office/word/2010/wordprocessingShape" mc:Ignorable="w14 w15 w16se w16cid wp14">
   <w:footnote w:type="separator" w:id="-1">
     <w:p>
       <w:r>
@@ -5549,7 +5896,7 @@
 </file>
 
 <file path=word/header1.xml><?xml version="1.0" encoding="utf-8"?>
-<w:hdr xmlns:wpc="http://schemas.microsoft.com/office/word/2010/wordprocessingCanvas" xmlns:cx="http://schemas.microsoft.com/office/drawing/2014/chartex" xmlns:cx1="http://schemas.microsoft.com/office/drawing/2015/9/8/chartex" xmlns:cx2="http://schemas.microsoft.com/office/drawing/2015/10/21/chartex" xmlns:cx3="http://schemas.microsoft.com/office/drawing/2016/5/9/chartex" xmlns:cx4="http://schemas.microsoft.com/office/drawing/2016/5/10/chartex" xmlns:cx5="http://schemas.microsoft.com/office/drawing/2016/5/11/chartex" xmlns:cx6="http://schemas.microsoft.com/office/drawing/2016/5/12/chartex" xmlns:cx7="http://schemas.microsoft.com/office/drawing/2016/5/13/chartex" xmlns:cx8="http://schemas.microsoft.com/office/drawing/2016/5/14/chartex" xmlns:mc="http://schemas.openxmlformats.org/markup-compatibility/2006" xmlns:aink="http://schemas.microsoft.com/office/drawing/2016/ink" xmlns:am3d="http://schemas.microsoft.com/office/drawing/2017/model3d" xmlns:o="urn:schemas-microsoft-com:office:office" xmlns:oel="http://schemas.microsoft.com/office/2019/extlst" xmlns:r="http://schemas.openxmlformats.org/officeDocument/2006/relationships" xmlns:m="http://schemas.openxmlformats.org/officeDocument/2006/math" xmlns:v="urn:schemas-microsoft-com:vml" xmlns:wp14="http://schemas.microsoft.com/office/word/2010/wordprocessingDrawing" xmlns:wp="http://schemas.openxmlformats.org/drawingml/2006/wordprocessingDrawing" xmlns:w10="urn:schemas-microsoft-com:office:word" xmlns:w="http://schemas.openxmlformats.org/wordprocessingml/2006/main" xmlns:w14="http://schemas.microsoft.com/office/word/2010/wordml" xmlns:w15="http://schemas.microsoft.com/office/word/2012/wordml" xmlns:w16cex="http://schemas.microsoft.com/office/word/2018/wordml/cex" xmlns:w16cid="http://schemas.microsoft.com/office/word/2016/wordml/cid" xmlns:w16="http://schemas.microsoft.com/office/word/2018/wordml" xmlns:w16du="http://schemas.microsoft.com/office/word/2023/wordml/word16du" xmlns:w16sdtdh="http://schemas.microsoft.com/office/word/2020/wordml/sdtdatahash" xmlns:w16se="http://schemas.microsoft.com/office/word/2015/wordml/symex" xmlns:wpg="http://schemas.microsoft.com/office/word/2010/wordprocessingGroup" xmlns:wpi="http://schemas.microsoft.com/office/word/2010/wordprocessingInk" xmlns:wne="http://schemas.microsoft.com/office/word/2006/wordml" xmlns:wps="http://schemas.microsoft.com/office/word/2010/wordprocessingShape" mc:Ignorable="w14 w15 w16se w16cid w16 w16cex w16sdtdh w16du wp14">
+<w:hdr xmlns:wpc="http://schemas.microsoft.com/office/word/2010/wordprocessingCanvas" xmlns:cx="http://schemas.microsoft.com/office/drawing/2014/chartex" xmlns:cx1="http://schemas.microsoft.com/office/drawing/2015/9/8/chartex" xmlns:cx2="http://schemas.microsoft.com/office/drawing/2015/10/21/chartex" xmlns:cx3="http://schemas.microsoft.com/office/drawing/2016/5/9/chartex" xmlns:cx4="http://schemas.microsoft.com/office/drawing/2016/5/10/chartex" xmlns:cx5="http://schemas.microsoft.com/office/drawing/2016/5/11/chartex" xmlns:cx6="http://schemas.microsoft.com/office/drawing/2016/5/12/chartex" xmlns:cx7="http://schemas.microsoft.com/office/drawing/2016/5/13/chartex" xmlns:cx8="http://schemas.microsoft.com/office/drawing/2016/5/14/chartex" xmlns:mc="http://schemas.openxmlformats.org/markup-compatibility/2006" xmlns:aink="http://schemas.microsoft.com/office/drawing/2016/ink" xmlns:am3d="http://schemas.microsoft.com/office/drawing/2017/model3d" xmlns:o="urn:schemas-microsoft-com:office:office" xmlns:r="http://schemas.openxmlformats.org/officeDocument/2006/relationships" xmlns:m="http://schemas.openxmlformats.org/officeDocument/2006/math" xmlns:v="urn:schemas-microsoft-com:vml" xmlns:wp14="http://schemas.microsoft.com/office/word/2010/wordprocessingDrawing" xmlns:wp="http://schemas.openxmlformats.org/drawingml/2006/wordprocessingDrawing" xmlns:w10="urn:schemas-microsoft-com:office:word" xmlns:w="http://schemas.openxmlformats.org/wordprocessingml/2006/main" xmlns:w14="http://schemas.microsoft.com/office/word/2010/wordml" xmlns:w15="http://schemas.microsoft.com/office/word/2012/wordml" xmlns:w16cid="http://schemas.microsoft.com/office/word/2016/wordml/cid" xmlns:w16se="http://schemas.microsoft.com/office/word/2015/wordml/symex" xmlns:wpg="http://schemas.microsoft.com/office/word/2010/wordprocessingGroup" xmlns:wpi="http://schemas.microsoft.com/office/word/2010/wordprocessingInk" xmlns:wne="http://schemas.microsoft.com/office/word/2006/wordml" xmlns:wps="http://schemas.microsoft.com/office/word/2010/wordprocessingShape" mc:Ignorable="w14 w15 w16se w16cid wp14">
   <w:p>
     <w:pPr>
       <w:pStyle w:val="Textoindependiente"/>
@@ -5612,7 +5959,7 @@
 </file>
 
 <file path=word/numbering.xml><?xml version="1.0" encoding="utf-8"?>
-<w:numbering xmlns:wpc="http://schemas.microsoft.com/office/word/2010/wordprocessingCanvas" xmlns:cx="http://schemas.microsoft.com/office/drawing/2014/chartex" xmlns:cx1="http://schemas.microsoft.com/office/drawing/2015/9/8/chartex" xmlns:cx2="http://schemas.microsoft.com/office/drawing/2015/10/21/chartex" xmlns:cx3="http://schemas.microsoft.com/office/drawing/2016/5/9/chartex" xmlns:cx4="http://schemas.microsoft.com/office/drawing/2016/5/10/chartex" xmlns:cx5="http://schemas.microsoft.com/office/drawing/2016/5/11/chartex" xmlns:cx6="http://schemas.microsoft.com/office/drawing/2016/5/12/chartex" xmlns:cx7="http://schemas.microsoft.com/office/drawing/2016/5/13/chartex" xmlns:cx8="http://schemas.microsoft.com/office/drawing/2016/5/14/chartex" xmlns:mc="http://schemas.openxmlformats.org/markup-compatibility/2006" xmlns:aink="http://schemas.microsoft.com/office/drawing/2016/ink" xmlns:am3d="http://schemas.microsoft.com/office/drawing/2017/model3d" xmlns:o="urn:schemas-microsoft-com:office:office" xmlns:oel="http://schemas.microsoft.com/office/2019/extlst" xmlns:r="http://schemas.openxmlformats.org/officeDocument/2006/relationships" xmlns:m="http://schemas.openxmlformats.org/officeDocument/2006/math" xmlns:v="urn:schemas-microsoft-com:vml" xmlns:wp14="http://schemas.microsoft.com/office/word/2010/wordprocessingDrawing" xmlns:wp="http://schemas.openxmlformats.org/drawingml/2006/wordprocessingDrawing" xmlns:w10="urn:schemas-microsoft-com:office:word" xmlns:w="http://schemas.openxmlformats.org/wordprocessingml/2006/main" xmlns:w14="http://schemas.microsoft.com/office/word/2010/wordml" xmlns:w15="http://schemas.microsoft.com/office/word/2012/wordml" xmlns:w16cex="http://schemas.microsoft.com/office/word/2018/wordml/cex" xmlns:w16cid="http://schemas.microsoft.com/office/word/2016/wordml/cid" xmlns:w16="http://schemas.microsoft.com/office/word/2018/wordml" xmlns:w16du="http://schemas.microsoft.com/office/word/2023/wordml/word16du" xmlns:w16sdtdh="http://schemas.microsoft.com/office/word/2020/wordml/sdtdatahash" xmlns:w16se="http://schemas.microsoft.com/office/word/2015/wordml/symex" xmlns:wpg="http://schemas.microsoft.com/office/word/2010/wordprocessingGroup" xmlns:wpi="http://schemas.microsoft.com/office/word/2010/wordprocessingInk" xmlns:wne="http://schemas.microsoft.com/office/word/2006/wordml" xmlns:wps="http://schemas.microsoft.com/office/word/2010/wordprocessingShape" mc:Ignorable="w14 w15 w16se w16cid w16 w16cex w16sdtdh w16du wp14">
+<w:numbering xmlns:wpc="http://schemas.microsoft.com/office/word/2010/wordprocessingCanvas" xmlns:cx="http://schemas.microsoft.com/office/drawing/2014/chartex" xmlns:cx1="http://schemas.microsoft.com/office/drawing/2015/9/8/chartex" xmlns:cx2="http://schemas.microsoft.com/office/drawing/2015/10/21/chartex" xmlns:cx3="http://schemas.microsoft.com/office/drawing/2016/5/9/chartex" xmlns:cx4="http://schemas.microsoft.com/office/drawing/2016/5/10/chartex" xmlns:cx5="http://schemas.microsoft.com/office/drawing/2016/5/11/chartex" xmlns:cx6="http://schemas.microsoft.com/office/drawing/2016/5/12/chartex" xmlns:cx7="http://schemas.microsoft.com/office/drawing/2016/5/13/chartex" xmlns:cx8="http://schemas.microsoft.com/office/drawing/2016/5/14/chartex" xmlns:mc="http://schemas.openxmlformats.org/markup-compatibility/2006" xmlns:aink="http://schemas.microsoft.com/office/drawing/2016/ink" xmlns:am3d="http://schemas.microsoft.com/office/drawing/2017/model3d" xmlns:o="urn:schemas-microsoft-com:office:office" xmlns:r="http://schemas.openxmlformats.org/officeDocument/2006/relationships" xmlns:m="http://schemas.openxmlformats.org/officeDocument/2006/math" xmlns:v="urn:schemas-microsoft-com:vml" xmlns:wp14="http://schemas.microsoft.com/office/word/2010/wordprocessingDrawing" xmlns:wp="http://schemas.openxmlformats.org/drawingml/2006/wordprocessingDrawing" xmlns:w10="urn:schemas-microsoft-com:office:word" xmlns:w="http://schemas.openxmlformats.org/wordprocessingml/2006/main" xmlns:w14="http://schemas.microsoft.com/office/word/2010/wordml" xmlns:w15="http://schemas.microsoft.com/office/word/2012/wordml" xmlns:w16cid="http://schemas.microsoft.com/office/word/2016/wordml/cid" xmlns:w16se="http://schemas.microsoft.com/office/word/2015/wordml/symex" xmlns:wpg="http://schemas.microsoft.com/office/word/2010/wordprocessingGroup" xmlns:wpi="http://schemas.microsoft.com/office/word/2010/wordprocessingInk" xmlns:wne="http://schemas.microsoft.com/office/word/2006/wordml" xmlns:wps="http://schemas.microsoft.com/office/word/2010/wordprocessingShape" mc:Ignorable="w14 w15 w16se w16cid wp14">
   <w:abstractNum w:abstractNumId="0" w15:restartNumberingAfterBreak="0">
     <w:nsid w:val="05EE19C8"/>
     <w:multiLevelType w:val="multilevel"/>
@@ -6893,38 +7240,38 @@
       </w:rPr>
     </w:lvl>
   </w:abstractNum>
-  <w:num w:numId="1" w16cid:durableId="779644173">
+  <w:num w:numId="1">
     <w:abstractNumId w:val="7"/>
   </w:num>
-  <w:num w:numId="2" w16cid:durableId="1458330059">
+  <w:num w:numId="2">
     <w:abstractNumId w:val="3"/>
   </w:num>
-  <w:num w:numId="3" w16cid:durableId="1934320074">
+  <w:num w:numId="3">
     <w:abstractNumId w:val="1"/>
   </w:num>
-  <w:num w:numId="4" w16cid:durableId="1494493269">
+  <w:num w:numId="4">
     <w:abstractNumId w:val="6"/>
   </w:num>
-  <w:num w:numId="5" w16cid:durableId="521482711">
+  <w:num w:numId="5">
     <w:abstractNumId w:val="8"/>
   </w:num>
-  <w:num w:numId="6" w16cid:durableId="1814905548">
+  <w:num w:numId="6">
     <w:abstractNumId w:val="4"/>
   </w:num>
-  <w:num w:numId="7" w16cid:durableId="608703996">
+  <w:num w:numId="7">
     <w:abstractNumId w:val="5"/>
   </w:num>
-  <w:num w:numId="8" w16cid:durableId="228930052">
+  <w:num w:numId="8">
     <w:abstractNumId w:val="2"/>
   </w:num>
-  <w:num w:numId="9" w16cid:durableId="2106878082">
+  <w:num w:numId="9">
     <w:abstractNumId w:val="0"/>
   </w:num>
 </w:numbering>
 </file>
 
 <file path=word/styles.xml><?xml version="1.0" encoding="utf-8"?>
-<w:styles xmlns:mc="http://schemas.openxmlformats.org/markup-compatibility/2006" xmlns:r="http://schemas.openxmlformats.org/officeDocument/2006/relationships" xmlns:w="http://schemas.openxmlformats.org/wordprocessingml/2006/main" xmlns:w14="http://schemas.microsoft.com/office/word/2010/wordml" xmlns:w15="http://schemas.microsoft.com/office/word/2012/wordml" xmlns:w16cex="http://schemas.microsoft.com/office/word/2018/wordml/cex" xmlns:w16cid="http://schemas.microsoft.com/office/word/2016/wordml/cid" xmlns:w16="http://schemas.microsoft.com/office/word/2018/wordml" xmlns:w16du="http://schemas.microsoft.com/office/word/2023/wordml/word16du" xmlns:w16sdtdh="http://schemas.microsoft.com/office/word/2020/wordml/sdtdatahash" xmlns:w16se="http://schemas.microsoft.com/office/word/2015/wordml/symex" mc:Ignorable="w14 w15 w16se w16cid w16 w16cex w16sdtdh w16du">
+<w:styles xmlns:mc="http://schemas.openxmlformats.org/markup-compatibility/2006" xmlns:r="http://schemas.openxmlformats.org/officeDocument/2006/relationships" xmlns:w="http://schemas.openxmlformats.org/wordprocessingml/2006/main" xmlns:w14="http://schemas.microsoft.com/office/word/2010/wordml" xmlns:w15="http://schemas.microsoft.com/office/word/2012/wordml" xmlns:w16cid="http://schemas.microsoft.com/office/word/2016/wordml/cid" xmlns:w16se="http://schemas.microsoft.com/office/word/2015/wordml/symex" mc:Ignorable="w14 w15 w16se w16cid">
   <w:docDefaults>
     <w:rPrDefault>
       <w:rPr>
@@ -6942,7 +7289,7 @@
       </w:pPr>
     </w:pPrDefault>
   </w:docDefaults>
-  <w:latentStyles w:defLockedState="0" w:defUIPriority="99" w:defSemiHidden="0" w:defUnhideWhenUsed="0" w:defQFormat="0" w:count="376">
+  <w:latentStyles w:defLockedState="0" w:defUIPriority="99" w:defSemiHidden="0" w:defUnhideWhenUsed="0" w:defQFormat="0" w:count="375">
     <w:lsdException w:name="Normal" w:uiPriority="0" w:qFormat="1"/>
     <w:lsdException w:name="heading 1" w:uiPriority="9" w:qFormat="1"/>
     <w:lsdException w:name="heading 2" w:semiHidden="1" w:uiPriority="9" w:unhideWhenUsed="1" w:qFormat="1"/>
@@ -7318,7 +7665,6 @@
     <w:lsdException w:name="Smart Hyperlink" w:semiHidden="1" w:unhideWhenUsed="1"/>
     <w:lsdException w:name="Hashtag" w:semiHidden="1" w:unhideWhenUsed="1"/>
     <w:lsdException w:name="Unresolved Mention" w:semiHidden="1" w:unhideWhenUsed="1"/>
-    <w:lsdException w:name="Smart Link" w:semiHidden="1" w:unhideWhenUsed="1"/>
   </w:latentStyles>
   <w:style w:type="paragraph" w:default="1" w:styleId="Normal">
     <w:name w:val="Normal"/>

</xml_diff>